<commit_message>
another 10 reddit logs
Reddit responses from the above source or others
</commit_message>
<xml_diff>
--- a/images/2024-05-08/reddit_analysis.docx
+++ b/images/2024-05-08/reddit_analysis.docx
@@ -66,13 +66,7 @@
         <w:rPr>
           <w:rFonts w:ascii="Calibri" w:hAnsi="Calibri" w:cs="Calibri"/>
         </w:rPr>
-        <w:t>.png)</w:t>
-      </w:r>
-      <w:r>
-        <w:rPr>
-          <w:rFonts w:ascii="Calibri" w:hAnsi="Calibri" w:cs="Calibri"/>
-        </w:rPr>
-        <w:t xml:space="preserve"> </w:t>
+        <w:t xml:space="preserve">.png) </w:t>
       </w:r>
     </w:p>
     <w:p>
@@ -85,13 +79,7 @@
         <w:rPr>
           <w:rFonts w:ascii="Calibri" w:hAnsi="Calibri" w:cs="Calibri"/>
         </w:rPr>
-        <w:t>!</w:t>
-      </w:r>
-      <w:r>
-        <w:rPr>
-          <w:rFonts w:ascii="Calibri" w:hAnsi="Calibri" w:cs="Calibri"/>
-        </w:rPr>
-        <w:t>[Alt Text](</w:t>
+        <w:t>![Alt Text](</w:t>
       </w:r>
       <w:proofErr w:type="spellStart"/>
       <w:r>
@@ -536,6 +524,19 @@
           <w:rFonts w:ascii="Calibri" w:hAnsi="Calibri" w:cs="Calibri"/>
         </w:rPr>
       </w:pPr>
+    </w:p>
+    <w:p>
+      <w:pPr>
+        <w:rPr>
+          <w:rFonts w:ascii="Calibri" w:hAnsi="Calibri" w:cs="Calibri"/>
+        </w:rPr>
+      </w:pPr>
+      <w:r>
+        <w:rPr>
+          <w:rFonts w:ascii="Calibri" w:hAnsi="Calibri" w:cs="Calibri"/>
+        </w:rPr>
+        <w:t>https://www.reddit.com/r/ucla/comments/1chl0ll/please_dont_blame_jewish_students_for_what/</w:t>
+      </w:r>
     </w:p>
     <w:sectPr>
       <w:pgSz w:w="12240" w:h="15840"/>
@@ -1151,6 +1152,7 @@
   <w:style w:type="character" w:default="1" w:styleId="DefaultParagraphFont">
     <w:name w:val="Default Paragraph Font"/>
     <w:uiPriority w:val="1"/>
+    <w:semiHidden/>
     <w:unhideWhenUsed/>
   </w:style>
   <w:style w:type="table" w:default="1" w:styleId="TableNormal">

</xml_diff>

<commit_message>
git ignore the last two blog posts
git ignore the blog posts for now
</commit_message>
<xml_diff>
--- a/images/2024-05-08/reddit_analysis.docx
+++ b/images/2024-05-08/reddit_analysis.docx
@@ -8,27 +8,6 @@
           <w:rFonts w:ascii="Calibri" w:hAnsi="Calibri" w:cs="Calibri"/>
         </w:rPr>
       </w:pPr>
-      <w:r>
-        <w:rPr>
-          <w:rFonts w:ascii="Calibri" w:hAnsi="Calibri" w:cs="Calibri"/>
-        </w:rPr>
-        <w:t>[Source](</w:t>
-      </w:r>
-      <w:hyperlink r:id="rId4" w:history="1">
-        <w:r>
-          <w:rPr>
-            <w:rStyle w:val="Hyperlink"/>
-            <w:rFonts w:ascii="Calibri" w:hAnsi="Calibri" w:cs="Calibri"/>
-          </w:rPr>
-          <w:t>https://www.reddit.com/r/ucla/comments/1ck66g9/disc_how_do_you_expect_jews_to_act_on_campus/</w:t>
-        </w:r>
-      </w:hyperlink>
-      <w:r>
-        <w:rPr>
-          <w:rFonts w:ascii="Calibri" w:hAnsi="Calibri" w:cs="Calibri"/>
-        </w:rPr>
-        <w:t>)</w:t>
-      </w:r>
     </w:p>
     <w:p>
       <w:pPr>
@@ -36,401 +15,15 @@
           <w:rFonts w:ascii="Calibri" w:hAnsi="Calibri" w:cs="Calibri"/>
         </w:rPr>
       </w:pPr>
-      <w:r>
-        <w:rPr>
-          <w:rFonts w:ascii="Calibri" w:hAnsi="Calibri" w:cs="Calibri"/>
-        </w:rPr>
-        <w:t>![Alt Text](</w:t>
-      </w:r>
-      <w:proofErr w:type="spellStart"/>
-      <w:r>
-        <w:rPr>
-          <w:rFonts w:ascii="Calibri" w:hAnsi="Calibri" w:cs="Calibri"/>
-        </w:rPr>
-        <w:t>reddit_sources</w:t>
-      </w:r>
-      <w:proofErr w:type="spellEnd"/>
-      <w:r>
-        <w:rPr>
-          <w:rFonts w:ascii="Calibri" w:hAnsi="Calibri" w:cs="Calibri"/>
-        </w:rPr>
-        <w:t>/</w:t>
-      </w:r>
-      <w:r>
-        <w:rPr>
-          <w:rFonts w:ascii="Calibri" w:hAnsi="Calibri" w:cs="Calibri"/>
-        </w:rPr>
-        <w:t>growing-up-23</w:t>
-      </w:r>
-      <w:r>
-        <w:rPr>
-          <w:rFonts w:ascii="Calibri" w:hAnsi="Calibri" w:cs="Calibri"/>
-        </w:rPr>
-        <w:t xml:space="preserve">.png) </w:t>
-      </w:r>
-    </w:p>
-    <w:p>
-      <w:pPr>
-        <w:rPr>
-          <w:rFonts w:ascii="Calibri" w:hAnsi="Calibri" w:cs="Calibri"/>
-        </w:rPr>
-      </w:pPr>
-      <w:r>
-        <w:rPr>
-          <w:rFonts w:ascii="Calibri" w:hAnsi="Calibri" w:cs="Calibri"/>
-        </w:rPr>
-        <w:t>![Alt Text](</w:t>
-      </w:r>
-      <w:proofErr w:type="spellStart"/>
-      <w:r>
-        <w:rPr>
-          <w:rFonts w:ascii="Calibri" w:hAnsi="Calibri" w:cs="Calibri"/>
-        </w:rPr>
-        <w:t>reddit_sources</w:t>
-      </w:r>
-      <w:proofErr w:type="spellEnd"/>
-      <w:r>
-        <w:rPr>
-          <w:rFonts w:ascii="Calibri" w:hAnsi="Calibri" w:cs="Calibri"/>
-        </w:rPr>
-        <w:t>/</w:t>
-      </w:r>
-      <w:r>
-        <w:rPr>
-          <w:rFonts w:ascii="Calibri" w:hAnsi="Calibri" w:cs="Calibri"/>
-        </w:rPr>
-        <w:t>DatElNino</w:t>
-      </w:r>
-      <w:r>
-        <w:rPr>
-          <w:rFonts w:ascii="Calibri" w:hAnsi="Calibri" w:cs="Calibri"/>
-        </w:rPr>
-        <w:t>.png)</w:t>
-      </w:r>
-    </w:p>
-    <w:p>
-      <w:pPr>
-        <w:rPr>
-          <w:rFonts w:ascii="Calibri" w:hAnsi="Calibri" w:cs="Calibri"/>
-        </w:rPr>
-      </w:pPr>
-      <w:r>
-        <w:rPr>
-          <w:rFonts w:ascii="Calibri" w:hAnsi="Calibri" w:cs="Calibri"/>
-        </w:rPr>
-        <w:t>![</w:t>
-      </w:r>
-      <w:r>
-        <w:rPr>
-          <w:rFonts w:ascii="Calibri" w:hAnsi="Calibri" w:cs="Calibri"/>
-        </w:rPr>
-        <w:t xml:space="preserve">Alt </w:t>
-      </w:r>
-      <w:r>
-        <w:rPr>
-          <w:rFonts w:ascii="Calibri" w:hAnsi="Calibri" w:cs="Calibri"/>
-        </w:rPr>
-        <w:t>Text](</w:t>
-      </w:r>
-      <w:proofErr w:type="spellStart"/>
-      <w:r>
-        <w:rPr>
-          <w:rFonts w:ascii="Calibri" w:hAnsi="Calibri" w:cs="Calibri"/>
-        </w:rPr>
-        <w:t>reddit_sources</w:t>
-      </w:r>
-      <w:proofErr w:type="spellEnd"/>
-      <w:r>
-        <w:rPr>
-          <w:rFonts w:ascii="Calibri" w:hAnsi="Calibri" w:cs="Calibri"/>
-        </w:rPr>
-        <w:t>/</w:t>
-      </w:r>
-      <w:r>
-        <w:rPr>
-          <w:rFonts w:ascii="Calibri" w:hAnsi="Calibri" w:cs="Calibri"/>
-        </w:rPr>
-        <w:t>sainagh</w:t>
-      </w:r>
-      <w:r>
-        <w:rPr>
-          <w:rFonts w:ascii="Calibri" w:hAnsi="Calibri" w:cs="Calibri"/>
-        </w:rPr>
-        <w:t>.png)</w:t>
-      </w:r>
-    </w:p>
-    <w:p>
-      <w:pPr>
-        <w:rPr>
-          <w:rFonts w:ascii="Calibri" w:hAnsi="Calibri" w:cs="Calibri"/>
-        </w:rPr>
-      </w:pPr>
-      <w:r>
-        <w:rPr>
-          <w:rFonts w:ascii="Calibri" w:hAnsi="Calibri" w:cs="Calibri"/>
-        </w:rPr>
-        <w:t>![Alt Text](</w:t>
-      </w:r>
-      <w:proofErr w:type="spellStart"/>
-      <w:r>
-        <w:rPr>
-          <w:rFonts w:ascii="Calibri" w:hAnsi="Calibri" w:cs="Calibri"/>
-        </w:rPr>
-        <w:t>reddit_sources</w:t>
-      </w:r>
-      <w:proofErr w:type="spellEnd"/>
-      <w:r>
-        <w:rPr>
-          <w:rFonts w:ascii="Calibri" w:hAnsi="Calibri" w:cs="Calibri"/>
-        </w:rPr>
-        <w:t>/</w:t>
-      </w:r>
-      <w:r>
-        <w:rPr>
-          <w:rFonts w:ascii="Calibri" w:hAnsi="Calibri" w:cs="Calibri"/>
-        </w:rPr>
-        <w:t>gyarifan6</w:t>
-      </w:r>
-      <w:r>
-        <w:rPr>
-          <w:rFonts w:ascii="Calibri" w:hAnsi="Calibri" w:cs="Calibri"/>
-        </w:rPr>
-        <w:t>.png)</w:t>
-      </w:r>
-    </w:p>
-    <w:p>
-      <w:pPr>
-        <w:rPr>
-          <w:rFonts w:ascii="Calibri" w:hAnsi="Calibri" w:cs="Calibri"/>
-        </w:rPr>
-      </w:pPr>
-      <w:r>
-        <w:rPr>
-          <w:rFonts w:ascii="Calibri" w:hAnsi="Calibri" w:cs="Calibri"/>
-        </w:rPr>
-        <w:t>![Alt Text](</w:t>
-      </w:r>
-      <w:proofErr w:type="spellStart"/>
-      <w:r>
-        <w:rPr>
-          <w:rFonts w:ascii="Calibri" w:hAnsi="Calibri" w:cs="Calibri"/>
-        </w:rPr>
-        <w:t>reddit_sources</w:t>
-      </w:r>
-      <w:proofErr w:type="spellEnd"/>
-      <w:r>
-        <w:rPr>
-          <w:rFonts w:ascii="Calibri" w:hAnsi="Calibri" w:cs="Calibri"/>
-        </w:rPr>
-        <w:t>/</w:t>
-      </w:r>
-      <w:r>
-        <w:rPr>
-          <w:rFonts w:ascii="Calibri" w:hAnsi="Calibri" w:cs="Calibri"/>
-        </w:rPr>
-        <w:t>HolstsGholsts</w:t>
-      </w:r>
-      <w:r>
-        <w:rPr>
-          <w:rFonts w:ascii="Calibri" w:hAnsi="Calibri" w:cs="Calibri"/>
-        </w:rPr>
-        <w:t>.png)</w:t>
-      </w:r>
-    </w:p>
-    <w:p>
-      <w:pPr>
-        <w:rPr>
-          <w:rFonts w:ascii="Calibri" w:hAnsi="Calibri" w:cs="Calibri"/>
-        </w:rPr>
-      </w:pPr>
-      <w:r>
-        <w:rPr>
-          <w:rFonts w:ascii="Calibri" w:hAnsi="Calibri" w:cs="Calibri"/>
-        </w:rPr>
-        <w:t>![Alt Text](</w:t>
-      </w:r>
-      <w:proofErr w:type="spellStart"/>
-      <w:r>
-        <w:rPr>
-          <w:rFonts w:ascii="Calibri" w:hAnsi="Calibri" w:cs="Calibri"/>
-        </w:rPr>
-        <w:t>reddit_sources</w:t>
-      </w:r>
-      <w:proofErr w:type="spellEnd"/>
-      <w:r>
-        <w:rPr>
-          <w:rFonts w:ascii="Calibri" w:hAnsi="Calibri" w:cs="Calibri"/>
-        </w:rPr>
-        <w:t>/</w:t>
-      </w:r>
-      <w:r>
-        <w:rPr>
-          <w:rFonts w:ascii="Calibri" w:hAnsi="Calibri" w:cs="Calibri"/>
-        </w:rPr>
-        <w:t>JustiniR</w:t>
-      </w:r>
-      <w:r>
-        <w:rPr>
-          <w:rFonts w:ascii="Calibri" w:hAnsi="Calibri" w:cs="Calibri"/>
-        </w:rPr>
-        <w:t>.png)</w:t>
-      </w:r>
-    </w:p>
-    <w:p>
-      <w:pPr>
-        <w:rPr>
-          <w:rFonts w:ascii="Calibri" w:hAnsi="Calibri" w:cs="Calibri"/>
-        </w:rPr>
-      </w:pPr>
-      <w:r>
-        <w:rPr>
-          <w:rFonts w:ascii="Calibri" w:hAnsi="Calibri" w:cs="Calibri"/>
-        </w:rPr>
-        <w:t>![Alt Text](</w:t>
-      </w:r>
-      <w:proofErr w:type="spellStart"/>
-      <w:r>
-        <w:rPr>
-          <w:rFonts w:ascii="Calibri" w:hAnsi="Calibri" w:cs="Calibri"/>
-        </w:rPr>
-        <w:t>reddit_sources</w:t>
-      </w:r>
-      <w:proofErr w:type="spellEnd"/>
-      <w:r>
-        <w:rPr>
-          <w:rFonts w:ascii="Calibri" w:hAnsi="Calibri" w:cs="Calibri"/>
-        </w:rPr>
-        <w:t>/</w:t>
-      </w:r>
-      <w:r>
-        <w:rPr>
-          <w:rFonts w:ascii="Calibri" w:hAnsi="Calibri" w:cs="Calibri"/>
-        </w:rPr>
-        <w:t>samlet</w:t>
-      </w:r>
-      <w:r>
-        <w:rPr>
-          <w:rFonts w:ascii="Calibri" w:hAnsi="Calibri" w:cs="Calibri"/>
-        </w:rPr>
-        <w:t>.png)</w:t>
-      </w:r>
-    </w:p>
-    <w:p>
-      <w:pPr>
-        <w:rPr>
-          <w:rFonts w:ascii="Calibri" w:hAnsi="Calibri" w:cs="Calibri"/>
-        </w:rPr>
-      </w:pPr>
-      <w:r>
-        <w:rPr>
-          <w:rFonts w:ascii="Calibri" w:hAnsi="Calibri" w:cs="Calibri"/>
-        </w:rPr>
-        <w:t>![Alt Text](</w:t>
-      </w:r>
-      <w:proofErr w:type="spellStart"/>
-      <w:r>
-        <w:rPr>
-          <w:rFonts w:ascii="Calibri" w:hAnsi="Calibri" w:cs="Calibri"/>
-        </w:rPr>
-        <w:t>reddit_sources</w:t>
-      </w:r>
-      <w:proofErr w:type="spellEnd"/>
-      <w:r>
-        <w:rPr>
-          <w:rFonts w:ascii="Calibri" w:hAnsi="Calibri" w:cs="Calibri"/>
-        </w:rPr>
-        <w:t>/</w:t>
-      </w:r>
-      <w:r>
-        <w:rPr>
-          <w:rFonts w:ascii="Calibri" w:hAnsi="Calibri" w:cs="Calibri"/>
-        </w:rPr>
-        <w:t>greens3</w:t>
-      </w:r>
-      <w:r>
-        <w:rPr>
-          <w:rFonts w:ascii="Calibri" w:hAnsi="Calibri" w:cs="Calibri"/>
-        </w:rPr>
-        <w:t>.png)</w:t>
-      </w:r>
-    </w:p>
-    <w:p>
-      <w:pPr>
-        <w:rPr>
-          <w:rFonts w:ascii="Calibri" w:hAnsi="Calibri" w:cs="Calibri"/>
-        </w:rPr>
-      </w:pPr>
-      <w:r>
-        <w:rPr>
-          <w:rFonts w:ascii="Calibri" w:hAnsi="Calibri" w:cs="Calibri"/>
-        </w:rPr>
-        <w:t>![Alt Text](</w:t>
-      </w:r>
-      <w:proofErr w:type="spellStart"/>
-      <w:r>
-        <w:rPr>
-          <w:rFonts w:ascii="Calibri" w:hAnsi="Calibri" w:cs="Calibri"/>
-        </w:rPr>
-        <w:t>reddit_sources</w:t>
-      </w:r>
-      <w:proofErr w:type="spellEnd"/>
-      <w:r>
-        <w:rPr>
-          <w:rFonts w:ascii="Calibri" w:hAnsi="Calibri" w:cs="Calibri"/>
-        </w:rPr>
-        <w:t>/</w:t>
-      </w:r>
-      <w:r>
-        <w:rPr>
-          <w:rFonts w:ascii="Calibri" w:hAnsi="Calibri" w:cs="Calibri"/>
-        </w:rPr>
-        <w:t>greens3_2</w:t>
-      </w:r>
-      <w:r>
-        <w:rPr>
-          <w:rFonts w:ascii="Calibri" w:hAnsi="Calibri" w:cs="Calibri"/>
-        </w:rPr>
-        <w:t>.png)</w:t>
-      </w:r>
-    </w:p>
-    <w:p>
-      <w:pPr>
-        <w:rPr>
-          <w:rFonts w:ascii="Calibri" w:hAnsi="Calibri" w:cs="Calibri"/>
-        </w:rPr>
-      </w:pPr>
-      <w:r>
-        <w:rPr>
-          <w:rFonts w:ascii="Calibri" w:hAnsi="Calibri" w:cs="Calibri"/>
-        </w:rPr>
-        <w:t>![Alt Text](</w:t>
-      </w:r>
-      <w:proofErr w:type="spellStart"/>
-      <w:r>
-        <w:rPr>
-          <w:rFonts w:ascii="Calibri" w:hAnsi="Calibri" w:cs="Calibri"/>
-        </w:rPr>
-        <w:t>reddit_sources</w:t>
-      </w:r>
-      <w:proofErr w:type="spellEnd"/>
-      <w:r>
-        <w:rPr>
-          <w:rFonts w:ascii="Calibri" w:hAnsi="Calibri" w:cs="Calibri"/>
-        </w:rPr>
-        <w:t>/</w:t>
-      </w:r>
-      <w:r>
-        <w:rPr>
-          <w:rFonts w:ascii="Calibri" w:hAnsi="Calibri" w:cs="Calibri"/>
-        </w:rPr>
-        <w:t>greens3_3</w:t>
-      </w:r>
-      <w:r>
-        <w:rPr>
-          <w:rFonts w:ascii="Calibri" w:hAnsi="Calibri" w:cs="Calibri"/>
-        </w:rPr>
-        <w:t>.png)</w:t>
-      </w:r>
+      <w:hyperlink r:id="rId4" w:history="1">
+        <w:r>
+          <w:rPr>
+            <w:rStyle w:val="Hyperlink"/>
+            <w:rFonts w:ascii="Calibri" w:hAnsi="Calibri" w:cs="Calibri"/>
+          </w:rPr>
+          <w:t>https://www.reddit.com/r/ucla/comments/1chl0ll/please_dont_blame_jewish_students_for_what/</w:t>
+        </w:r>
+      </w:hyperlink>
     </w:p>
     <w:p>
       <w:pPr>
@@ -449,93 +42,7 @@
         <w:rPr>
           <w:rFonts w:ascii="Calibri" w:hAnsi="Calibri" w:cs="Calibri"/>
         </w:rPr>
-        <w:t xml:space="preserve">Here you can see </w:t>
-      </w:r>
-      <w:r>
-        <w:rPr>
-          <w:rFonts w:ascii="Calibri" w:hAnsi="Calibri" w:cs="Calibri"/>
-        </w:rPr>
-        <w:t>these college-aged</w:t>
-      </w:r>
-      <w:r>
-        <w:rPr>
-          <w:rFonts w:ascii="Calibri" w:hAnsi="Calibri" w:cs="Calibri"/>
-        </w:rPr>
-        <w:t xml:space="preserve"> are confused about what their First Amendment rights are</w:t>
-      </w:r>
-      <w:r>
-        <w:rPr>
-          <w:rFonts w:ascii="Calibri" w:hAnsi="Calibri" w:cs="Calibri"/>
-        </w:rPr>
-        <w:t xml:space="preserve">. </w:t>
-      </w:r>
-      <w:r>
-        <w:rPr>
-          <w:rFonts w:ascii="Calibri" w:hAnsi="Calibri" w:cs="Calibri"/>
-        </w:rPr>
-        <w:t xml:space="preserve">I want to focus on a Title VI infringement, both with respect to language and violence, with respect to infighting from students and outside counter-protesters, and </w:t>
-      </w:r>
-      <w:r>
-        <w:rPr>
-          <w:rFonts w:ascii="Calibri" w:hAnsi="Calibri" w:cs="Calibri"/>
-        </w:rPr>
-        <w:t xml:space="preserve">I </w:t>
-      </w:r>
-      <w:r>
-        <w:rPr>
-          <w:rFonts w:ascii="Calibri" w:hAnsi="Calibri" w:cs="Calibri"/>
-        </w:rPr>
-        <w:t>want to focus on how to effectively assemble and demonstrate such that opposing groups can coexist, and not undermine their message by infringing on the rights of others, i</w:t>
-      </w:r>
-      <w:r>
-        <w:rPr>
-          <w:rFonts w:ascii="Calibri" w:hAnsi="Calibri" w:cs="Calibri"/>
-        </w:rPr>
-        <w:t>.</w:t>
-      </w:r>
-      <w:r>
-        <w:rPr>
-          <w:rFonts w:ascii="Calibri" w:hAnsi="Calibri" w:cs="Calibri"/>
-        </w:rPr>
-        <w:t>e</w:t>
-      </w:r>
-      <w:r>
-        <w:rPr>
-          <w:rFonts w:ascii="Calibri" w:hAnsi="Calibri" w:cs="Calibri"/>
-        </w:rPr>
-        <w:t xml:space="preserve">. </w:t>
-      </w:r>
-      <w:r>
-        <w:rPr>
-          <w:rFonts w:ascii="Calibri" w:hAnsi="Calibri" w:cs="Calibri"/>
-        </w:rPr>
-        <w:t>using hate speech, prejudice, ignorance, violence, harassment, or blockading people from accessing walkways or classes</w:t>
-      </w:r>
-      <w:r>
-        <w:rPr>
-          <w:rFonts w:ascii="Calibri" w:hAnsi="Calibri" w:cs="Calibri"/>
-        </w:rPr>
-        <w:t>.</w:t>
-      </w:r>
-    </w:p>
-    <w:p>
-      <w:pPr>
-        <w:rPr>
-          <w:rFonts w:ascii="Calibri" w:hAnsi="Calibri" w:cs="Calibri"/>
-        </w:rPr>
-      </w:pPr>
-    </w:p>
-    <w:p>
-      <w:pPr>
-        <w:rPr>
-          <w:rFonts w:ascii="Calibri" w:hAnsi="Calibri" w:cs="Calibri"/>
-        </w:rPr>
-      </w:pPr>
-      <w:r>
-        <w:rPr>
-          <w:rFonts w:ascii="Calibri" w:hAnsi="Calibri" w:cs="Calibri"/>
-        </w:rPr>
-        <w:t>https://www.reddit.com/r/ucla/comments/1chl0ll/please_dont_blame_jewish_students_for_what/</w:t>
+        <w:t>https://www.reddit.com/r/ucla/comments/1cmrktp/clarification_on_sjp_supporting_hamas/</w:t>
       </w:r>
     </w:p>
     <w:sectPr>

</xml_diff>